<commit_message>
Update Luke Mitchell - Component 3.docx
Analysis second hand in 8/6/22
</commit_message>
<xml_diff>
--- a/Programming Project/Luke Mitchell - Component 3.docx
+++ b/Programming Project/Luke Mitchell - Component 3.docx
@@ -981,7 +981,7 @@
           <w:r>
             <w:fldChar w:fldCharType="separate"/>
           </w:r>
-          <w:hyperlink w:anchor="_Toc105418243" w:history="1">
+          <w:hyperlink w:anchor="_Toc105574764" w:history="1">
             <w:r>
               <w:rPr>
                 <w:rStyle w:val="Hyperlink"/>
@@ -1008,7 +1008,7 @@
                 <w:noProof/>
                 <w:webHidden/>
               </w:rPr>
-              <w:instrText xml:space="preserve"> PAGEREF _Toc105418243 \h </w:instrText>
+              <w:instrText xml:space="preserve"> PAGEREF _Toc105574764 \h </w:instrText>
             </w:r>
             <w:r>
               <w:rPr>
@@ -1053,7 +1053,7 @@
               <w:lang w:eastAsia="en-GB"/>
             </w:rPr>
           </w:pPr>
-          <w:hyperlink w:anchor="_Toc105418244" w:history="1">
+          <w:hyperlink w:anchor="_Toc105574765" w:history="1">
             <w:r>
               <w:rPr>
                 <w:rStyle w:val="Hyperlink"/>
@@ -1080,7 +1080,7 @@
                 <w:noProof/>
                 <w:webHidden/>
               </w:rPr>
-              <w:instrText xml:space="preserve"> PAGEREF _Toc105418244 \h </w:instrText>
+              <w:instrText xml:space="preserve"> PAGEREF _Toc105574765 \h </w:instrText>
             </w:r>
             <w:r>
               <w:rPr>
@@ -1125,7 +1125,7 @@
               <w:lang w:eastAsia="en-GB"/>
             </w:rPr>
           </w:pPr>
-          <w:hyperlink w:anchor="_Toc105418245" w:history="1">
+          <w:hyperlink w:anchor="_Toc105574766" w:history="1">
             <w:r>
               <w:rPr>
                 <w:rStyle w:val="Hyperlink"/>
@@ -1152,7 +1152,7 @@
                 <w:noProof/>
                 <w:webHidden/>
               </w:rPr>
-              <w:instrText xml:space="preserve"> PAGEREF _Toc105418245 \h </w:instrText>
+              <w:instrText xml:space="preserve"> PAGEREF _Toc105574766 \h </w:instrText>
             </w:r>
             <w:r>
               <w:rPr>
@@ -1197,7 +1197,7 @@
               <w:lang w:eastAsia="en-GB"/>
             </w:rPr>
           </w:pPr>
-          <w:hyperlink w:anchor="_Toc105418246" w:history="1">
+          <w:hyperlink w:anchor="_Toc105574767" w:history="1">
             <w:r>
               <w:rPr>
                 <w:rStyle w:val="Hyperlink"/>
@@ -1224,7 +1224,7 @@
                 <w:noProof/>
                 <w:webHidden/>
               </w:rPr>
-              <w:instrText xml:space="preserve"> PAGEREF _Toc105418246 \h </w:instrText>
+              <w:instrText xml:space="preserve"> PAGEREF _Toc105574767 \h </w:instrText>
             </w:r>
             <w:r>
               <w:rPr>
@@ -1269,7 +1269,7 @@
               <w:lang w:eastAsia="en-GB"/>
             </w:rPr>
           </w:pPr>
-          <w:hyperlink w:anchor="_Toc105418247" w:history="1">
+          <w:hyperlink w:anchor="_Toc105574768" w:history="1">
             <w:r>
               <w:rPr>
                 <w:rStyle w:val="Hyperlink"/>
@@ -1296,7 +1296,7 @@
                 <w:noProof/>
                 <w:webHidden/>
               </w:rPr>
-              <w:instrText xml:space="preserve"> PAGEREF _Toc105418247 \h </w:instrText>
+              <w:instrText xml:space="preserve"> PAGEREF _Toc105574768 \h </w:instrText>
             </w:r>
             <w:r>
               <w:rPr>
@@ -1341,7 +1341,7 @@
               <w:lang w:eastAsia="en-GB"/>
             </w:rPr>
           </w:pPr>
-          <w:hyperlink w:anchor="_Toc105418248" w:history="1">
+          <w:hyperlink w:anchor="_Toc105574769" w:history="1">
             <w:r>
               <w:rPr>
                 <w:rStyle w:val="Hyperlink"/>
@@ -1368,7 +1368,7 @@
                 <w:noProof/>
                 <w:webHidden/>
               </w:rPr>
-              <w:instrText xml:space="preserve"> PAGEREF _Toc105418248 \h </w:instrText>
+              <w:instrText xml:space="preserve"> PAGEREF _Toc105574769 \h </w:instrText>
             </w:r>
             <w:r>
               <w:rPr>
@@ -1413,7 +1413,7 @@
               <w:lang w:eastAsia="en-GB"/>
             </w:rPr>
           </w:pPr>
-          <w:hyperlink w:anchor="_Toc105418249" w:history="1">
+          <w:hyperlink w:anchor="_Toc105574770" w:history="1">
             <w:r>
               <w:rPr>
                 <w:rStyle w:val="Hyperlink"/>
@@ -1441,7 +1441,7 @@
                 <w:noProof/>
                 <w:webHidden/>
               </w:rPr>
-              <w:instrText xml:space="preserve"> PAGEREF _Toc105418249 \h </w:instrText>
+              <w:instrText xml:space="preserve"> PAGEREF _Toc105574770 \h </w:instrText>
             </w:r>
             <w:r>
               <w:rPr>
@@ -1486,7 +1486,7 @@
               <w:lang w:eastAsia="en-GB"/>
             </w:rPr>
           </w:pPr>
-          <w:hyperlink w:anchor="_Toc105418250" w:history="1">
+          <w:hyperlink w:anchor="_Toc105574771" w:history="1">
             <w:r>
               <w:rPr>
                 <w:rStyle w:val="Hyperlink"/>
@@ -1513,7 +1513,7 @@
                 <w:noProof/>
                 <w:webHidden/>
               </w:rPr>
-              <w:instrText xml:space="preserve"> PAGEREF _Toc105418250 \h </w:instrText>
+              <w:instrText xml:space="preserve"> PAGEREF _Toc105574771 \h </w:instrText>
             </w:r>
             <w:r>
               <w:rPr>
@@ -1558,7 +1558,7 @@
               <w:lang w:eastAsia="en-GB"/>
             </w:rPr>
           </w:pPr>
-          <w:hyperlink w:anchor="_Toc105418251" w:history="1">
+          <w:hyperlink w:anchor="_Toc105574772" w:history="1">
             <w:r>
               <w:rPr>
                 <w:rStyle w:val="Hyperlink"/>
@@ -1585,7 +1585,7 @@
                 <w:noProof/>
                 <w:webHidden/>
               </w:rPr>
-              <w:instrText xml:space="preserve"> PAGEREF _Toc105418251 \h </w:instrText>
+              <w:instrText xml:space="preserve"> PAGEREF _Toc105574772 \h </w:instrText>
             </w:r>
             <w:r>
               <w:rPr>
@@ -1630,7 +1630,7 @@
               <w:lang w:eastAsia="en-GB"/>
             </w:rPr>
           </w:pPr>
-          <w:hyperlink w:anchor="_Toc105418252" w:history="1">
+          <w:hyperlink w:anchor="_Toc105574773" w:history="1">
             <w:r>
               <w:rPr>
                 <w:rStyle w:val="Hyperlink"/>
@@ -1658,7 +1658,7 @@
                 <w:noProof/>
                 <w:webHidden/>
               </w:rPr>
-              <w:instrText xml:space="preserve"> PAGEREF _Toc105418252 \h </w:instrText>
+              <w:instrText xml:space="preserve"> PAGEREF _Toc105574773 \h </w:instrText>
             </w:r>
             <w:r>
               <w:rPr>
@@ -1703,7 +1703,7 @@
               <w:lang w:eastAsia="en-GB"/>
             </w:rPr>
           </w:pPr>
-          <w:hyperlink w:anchor="_Toc105418253" w:history="1">
+          <w:hyperlink w:anchor="_Toc105574774" w:history="1">
             <w:r>
               <w:rPr>
                 <w:rStyle w:val="Hyperlink"/>
@@ -1731,7 +1731,7 @@
                 <w:noProof/>
                 <w:webHidden/>
               </w:rPr>
-              <w:instrText xml:space="preserve"> PAGEREF _Toc105418253 \h </w:instrText>
+              <w:instrText xml:space="preserve"> PAGEREF _Toc105574774 \h </w:instrText>
             </w:r>
             <w:r>
               <w:rPr>
@@ -1776,7 +1776,7 @@
               <w:lang w:eastAsia="en-GB"/>
             </w:rPr>
           </w:pPr>
-          <w:hyperlink w:anchor="_Toc105418254" w:history="1">
+          <w:hyperlink w:anchor="_Toc105574775" w:history="1">
             <w:r>
               <w:rPr>
                 <w:rStyle w:val="Hyperlink"/>
@@ -1804,7 +1804,7 @@
                 <w:noProof/>
                 <w:webHidden/>
               </w:rPr>
-              <w:instrText xml:space="preserve"> PAGEREF _Toc105418254 \h </w:instrText>
+              <w:instrText xml:space="preserve"> PAGEREF _Toc105574775 \h </w:instrText>
             </w:r>
             <w:r>
               <w:rPr>
@@ -1849,7 +1849,7 @@
               <w:lang w:eastAsia="en-GB"/>
             </w:rPr>
           </w:pPr>
-          <w:hyperlink w:anchor="_Toc105418255" w:history="1">
+          <w:hyperlink w:anchor="_Toc105574776" w:history="1">
             <w:r>
               <w:rPr>
                 <w:rStyle w:val="Hyperlink"/>
@@ -1877,7 +1877,7 @@
                 <w:noProof/>
                 <w:webHidden/>
               </w:rPr>
-              <w:instrText xml:space="preserve"> PAGEREF _Toc105418255 \h </w:instrText>
+              <w:instrText xml:space="preserve"> PAGEREF _Toc105574776 \h </w:instrText>
             </w:r>
             <w:r>
               <w:rPr>
@@ -1897,7 +1897,7 @@
                 <w:noProof/>
                 <w:webHidden/>
               </w:rPr>
-              <w:t>5</w:t>
+              <w:t>4</w:t>
             </w:r>
             <w:r>
               <w:rPr>
@@ -1922,7 +1922,7 @@
               <w:lang w:eastAsia="en-GB"/>
             </w:rPr>
           </w:pPr>
-          <w:hyperlink w:anchor="_Toc105418256" w:history="1">
+          <w:hyperlink w:anchor="_Toc105574777" w:history="1">
             <w:r>
               <w:rPr>
                 <w:rStyle w:val="Hyperlink"/>
@@ -1949,7 +1949,7 @@
                 <w:noProof/>
                 <w:webHidden/>
               </w:rPr>
-              <w:instrText xml:space="preserve"> PAGEREF _Toc105418256 \h </w:instrText>
+              <w:instrText xml:space="preserve"> PAGEREF _Toc105574777 \h </w:instrText>
             </w:r>
             <w:r>
               <w:rPr>
@@ -1994,7 +1994,7 @@
               <w:lang w:eastAsia="en-GB"/>
             </w:rPr>
           </w:pPr>
-          <w:hyperlink w:anchor="_Toc105418257" w:history="1">
+          <w:hyperlink w:anchor="_Toc105574778" w:history="1">
             <w:r>
               <w:rPr>
                 <w:rStyle w:val="Hyperlink"/>
@@ -2021,7 +2021,7 @@
                 <w:noProof/>
                 <w:webHidden/>
               </w:rPr>
-              <w:instrText xml:space="preserve"> PAGEREF _Toc105418257 \h </w:instrText>
+              <w:instrText xml:space="preserve"> PAGEREF _Toc105574778 \h </w:instrText>
             </w:r>
             <w:r>
               <w:rPr>
@@ -2066,7 +2066,7 @@
               <w:lang w:eastAsia="en-GB"/>
             </w:rPr>
           </w:pPr>
-          <w:hyperlink w:anchor="_Toc105418258" w:history="1">
+          <w:hyperlink w:anchor="_Toc105574779" w:history="1">
             <w:r>
               <w:rPr>
                 <w:rStyle w:val="Hyperlink"/>
@@ -2093,7 +2093,7 @@
                 <w:noProof/>
                 <w:webHidden/>
               </w:rPr>
-              <w:instrText xml:space="preserve"> PAGEREF _Toc105418258 \h </w:instrText>
+              <w:instrText xml:space="preserve"> PAGEREF _Toc105574779 \h </w:instrText>
             </w:r>
             <w:r>
               <w:rPr>
@@ -2138,7 +2138,7 @@
               <w:lang w:eastAsia="en-GB"/>
             </w:rPr>
           </w:pPr>
-          <w:hyperlink w:anchor="_Toc105418259" w:history="1">
+          <w:hyperlink w:anchor="_Toc105574780" w:history="1">
             <w:r>
               <w:rPr>
                 <w:rStyle w:val="Hyperlink"/>
@@ -2165,7 +2165,7 @@
                 <w:noProof/>
                 <w:webHidden/>
               </w:rPr>
-              <w:instrText xml:space="preserve"> PAGEREF _Toc105418259 \h </w:instrText>
+              <w:instrText xml:space="preserve"> PAGEREF _Toc105574780 \h </w:instrText>
             </w:r>
             <w:r>
               <w:rPr>
@@ -2210,7 +2210,7 @@
               <w:lang w:eastAsia="en-GB"/>
             </w:rPr>
           </w:pPr>
-          <w:hyperlink w:anchor="_Toc105418260" w:history="1">
+          <w:hyperlink w:anchor="_Toc105574781" w:history="1">
             <w:r>
               <w:rPr>
                 <w:rStyle w:val="Hyperlink"/>
@@ -2237,7 +2237,7 @@
                 <w:noProof/>
                 <w:webHidden/>
               </w:rPr>
-              <w:instrText xml:space="preserve"> PAGEREF _Toc105418260 \h </w:instrText>
+              <w:instrText xml:space="preserve"> PAGEREF _Toc105574781 \h </w:instrText>
             </w:r>
             <w:r>
               <w:rPr>
@@ -2282,7 +2282,7 @@
               <w:lang w:eastAsia="en-GB"/>
             </w:rPr>
           </w:pPr>
-          <w:hyperlink w:anchor="_Toc105418261" w:history="1">
+          <w:hyperlink w:anchor="_Toc105574782" w:history="1">
             <w:r>
               <w:rPr>
                 <w:rStyle w:val="Hyperlink"/>
@@ -2309,7 +2309,7 @@
                 <w:noProof/>
                 <w:webHidden/>
               </w:rPr>
-              <w:instrText xml:space="preserve"> PAGEREF _Toc105418261 \h </w:instrText>
+              <w:instrText xml:space="preserve"> PAGEREF _Toc105574782 \h </w:instrText>
             </w:r>
             <w:r>
               <w:rPr>
@@ -2354,7 +2354,7 @@
               <w:lang w:eastAsia="en-GB"/>
             </w:rPr>
           </w:pPr>
-          <w:hyperlink w:anchor="_Toc105418262" w:history="1">
+          <w:hyperlink w:anchor="_Toc105574783" w:history="1">
             <w:r>
               <w:rPr>
                 <w:rStyle w:val="Hyperlink"/>
@@ -2381,7 +2381,7 @@
                 <w:noProof/>
                 <w:webHidden/>
               </w:rPr>
-              <w:instrText xml:space="preserve"> PAGEREF _Toc105418262 \h </w:instrText>
+              <w:instrText xml:space="preserve"> PAGEREF _Toc105574783 \h </w:instrText>
             </w:r>
             <w:r>
               <w:rPr>
@@ -2426,7 +2426,7 @@
               <w:lang w:eastAsia="en-GB"/>
             </w:rPr>
           </w:pPr>
-          <w:hyperlink w:anchor="_Toc105418263" w:history="1">
+          <w:hyperlink w:anchor="_Toc105574784" w:history="1">
             <w:r>
               <w:rPr>
                 <w:rStyle w:val="Hyperlink"/>
@@ -2453,7 +2453,7 @@
                 <w:noProof/>
                 <w:webHidden/>
               </w:rPr>
-              <w:instrText xml:space="preserve"> PAGEREF _Toc105418263 \h </w:instrText>
+              <w:instrText xml:space="preserve"> PAGEREF _Toc105574784 \h </w:instrText>
             </w:r>
             <w:r>
               <w:rPr>
@@ -2498,7 +2498,7 @@
               <w:lang w:eastAsia="en-GB"/>
             </w:rPr>
           </w:pPr>
-          <w:hyperlink w:anchor="_Toc105418264" w:history="1">
+          <w:hyperlink w:anchor="_Toc105574785" w:history="1">
             <w:r>
               <w:rPr>
                 <w:rStyle w:val="Hyperlink"/>
@@ -2525,7 +2525,7 @@
                 <w:noProof/>
                 <w:webHidden/>
               </w:rPr>
-              <w:instrText xml:space="preserve"> PAGEREF _Toc105418264 \h </w:instrText>
+              <w:instrText xml:space="preserve"> PAGEREF _Toc105574785 \h </w:instrText>
             </w:r>
             <w:r>
               <w:rPr>
@@ -2570,7 +2570,7 @@
               <w:lang w:eastAsia="en-GB"/>
             </w:rPr>
           </w:pPr>
-          <w:hyperlink w:anchor="_Toc105418265" w:history="1">
+          <w:hyperlink w:anchor="_Toc105574786" w:history="1">
             <w:r>
               <w:rPr>
                 <w:rStyle w:val="Hyperlink"/>
@@ -2597,7 +2597,7 @@
                 <w:noProof/>
                 <w:webHidden/>
               </w:rPr>
-              <w:instrText xml:space="preserve"> PAGEREF _Toc105418265 \h </w:instrText>
+              <w:instrText xml:space="preserve"> PAGEREF _Toc105574786 \h </w:instrText>
             </w:r>
             <w:r>
               <w:rPr>
@@ -2642,7 +2642,7 @@
               <w:lang w:eastAsia="en-GB"/>
             </w:rPr>
           </w:pPr>
-          <w:hyperlink w:anchor="_Toc105418266" w:history="1">
+          <w:hyperlink w:anchor="_Toc105574787" w:history="1">
             <w:r>
               <w:rPr>
                 <w:rStyle w:val="Hyperlink"/>
@@ -2669,7 +2669,7 @@
                 <w:noProof/>
                 <w:webHidden/>
               </w:rPr>
-              <w:instrText xml:space="preserve"> PAGEREF _Toc105418266 \h </w:instrText>
+              <w:instrText xml:space="preserve"> PAGEREF _Toc105574787 \h </w:instrText>
             </w:r>
             <w:r>
               <w:rPr>
@@ -2714,7 +2714,7 @@
               <w:lang w:eastAsia="en-GB"/>
             </w:rPr>
           </w:pPr>
-          <w:hyperlink w:anchor="_Toc105418267" w:history="1">
+          <w:hyperlink w:anchor="_Toc105574788" w:history="1">
             <w:r>
               <w:rPr>
                 <w:rStyle w:val="Hyperlink"/>
@@ -2741,7 +2741,7 @@
                 <w:noProof/>
                 <w:webHidden/>
               </w:rPr>
-              <w:instrText xml:space="preserve"> PAGEREF _Toc105418267 \h </w:instrText>
+              <w:instrText xml:space="preserve"> PAGEREF _Toc105574788 \h </w:instrText>
             </w:r>
             <w:r>
               <w:rPr>
@@ -2786,7 +2786,7 @@
               <w:lang w:eastAsia="en-GB"/>
             </w:rPr>
           </w:pPr>
-          <w:hyperlink w:anchor="_Toc105418268" w:history="1">
+          <w:hyperlink w:anchor="_Toc105574789" w:history="1">
             <w:r>
               <w:rPr>
                 <w:rStyle w:val="Hyperlink"/>
@@ -2813,7 +2813,7 @@
                 <w:noProof/>
                 <w:webHidden/>
               </w:rPr>
-              <w:instrText xml:space="preserve"> PAGEREF _Toc105418268 \h </w:instrText>
+              <w:instrText xml:space="preserve"> PAGEREF _Toc105574789 \h </w:instrText>
             </w:r>
             <w:r>
               <w:rPr>
@@ -2858,7 +2858,7 @@
               <w:lang w:eastAsia="en-GB"/>
             </w:rPr>
           </w:pPr>
-          <w:hyperlink w:anchor="_Toc105418269" w:history="1">
+          <w:hyperlink w:anchor="_Toc105574790" w:history="1">
             <w:r>
               <w:rPr>
                 <w:rStyle w:val="Hyperlink"/>
@@ -2885,7 +2885,7 @@
                 <w:noProof/>
                 <w:webHidden/>
               </w:rPr>
-              <w:instrText xml:space="preserve"> PAGEREF _Toc105418269 \h </w:instrText>
+              <w:instrText xml:space="preserve"> PAGEREF _Toc105574790 \h </w:instrText>
             </w:r>
             <w:r>
               <w:rPr>
@@ -2930,7 +2930,7 @@
               <w:lang w:eastAsia="en-GB"/>
             </w:rPr>
           </w:pPr>
-          <w:hyperlink w:anchor="_Toc105418270" w:history="1">
+          <w:hyperlink w:anchor="_Toc105574791" w:history="1">
             <w:r>
               <w:rPr>
                 <w:rStyle w:val="Hyperlink"/>
@@ -2957,7 +2957,7 @@
                 <w:noProof/>
                 <w:webHidden/>
               </w:rPr>
-              <w:instrText xml:space="preserve"> PAGEREF _Toc105418270 \h </w:instrText>
+              <w:instrText xml:space="preserve"> PAGEREF _Toc105574791 \h </w:instrText>
             </w:r>
             <w:r>
               <w:rPr>
@@ -3002,7 +3002,7 @@
               <w:lang w:eastAsia="en-GB"/>
             </w:rPr>
           </w:pPr>
-          <w:hyperlink w:anchor="_Toc105418271" w:history="1">
+          <w:hyperlink w:anchor="_Toc105574792" w:history="1">
             <w:r>
               <w:rPr>
                 <w:rStyle w:val="Hyperlink"/>
@@ -3029,7 +3029,7 @@
                 <w:noProof/>
                 <w:webHidden/>
               </w:rPr>
-              <w:instrText xml:space="preserve"> PAGEREF _Toc105418271 \h </w:instrText>
+              <w:instrText xml:space="preserve"> PAGEREF _Toc105574792 \h </w:instrText>
             </w:r>
             <w:r>
               <w:rPr>
@@ -3074,7 +3074,7 @@
               <w:lang w:eastAsia="en-GB"/>
             </w:rPr>
           </w:pPr>
-          <w:hyperlink w:anchor="_Toc105418272" w:history="1">
+          <w:hyperlink w:anchor="_Toc105574793" w:history="1">
             <w:r>
               <w:rPr>
                 <w:rStyle w:val="Hyperlink"/>
@@ -3101,7 +3101,7 @@
                 <w:noProof/>
                 <w:webHidden/>
               </w:rPr>
-              <w:instrText xml:space="preserve"> PAGEREF _Toc105418272 \h </w:instrText>
+              <w:instrText xml:space="preserve"> PAGEREF _Toc105574793 \h </w:instrText>
             </w:r>
             <w:r>
               <w:rPr>
@@ -3146,7 +3146,7 @@
               <w:lang w:eastAsia="en-GB"/>
             </w:rPr>
           </w:pPr>
-          <w:hyperlink w:anchor="_Toc105418273" w:history="1">
+          <w:hyperlink w:anchor="_Toc105574794" w:history="1">
             <w:r>
               <w:rPr>
                 <w:rStyle w:val="Hyperlink"/>
@@ -3173,7 +3173,7 @@
                 <w:noProof/>
                 <w:webHidden/>
               </w:rPr>
-              <w:instrText xml:space="preserve"> PAGEREF _Toc105418273 \h </w:instrText>
+              <w:instrText xml:space="preserve"> PAGEREF _Toc105574794 \h </w:instrText>
             </w:r>
             <w:r>
               <w:rPr>
@@ -3215,7 +3215,7 @@
               <w:lang w:eastAsia="en-GB"/>
             </w:rPr>
           </w:pPr>
-          <w:hyperlink w:anchor="_Toc105418274" w:history="1">
+          <w:hyperlink w:anchor="_Toc105574795" w:history="1">
             <w:r>
               <w:rPr>
                 <w:rStyle w:val="Hyperlink"/>
@@ -3242,7 +3242,7 @@
                 <w:noProof/>
                 <w:webHidden/>
               </w:rPr>
-              <w:instrText xml:space="preserve"> PAGEREF _Toc105418274 \h </w:instrText>
+              <w:instrText xml:space="preserve"> PAGEREF _Toc105574795 \h </w:instrText>
             </w:r>
             <w:r>
               <w:rPr>
@@ -3287,7 +3287,7 @@
               <w:lang w:eastAsia="en-GB"/>
             </w:rPr>
           </w:pPr>
-          <w:hyperlink w:anchor="_Toc105418275" w:history="1">
+          <w:hyperlink w:anchor="_Toc105574796" w:history="1">
             <w:r>
               <w:rPr>
                 <w:rStyle w:val="Hyperlink"/>
@@ -3314,7 +3314,7 @@
                 <w:noProof/>
                 <w:webHidden/>
               </w:rPr>
-              <w:instrText xml:space="preserve"> PAGEREF _Toc105418275 \h </w:instrText>
+              <w:instrText xml:space="preserve"> PAGEREF _Toc105574796 \h </w:instrText>
             </w:r>
             <w:r>
               <w:rPr>
@@ -3359,7 +3359,7 @@
               <w:lang w:eastAsia="en-GB"/>
             </w:rPr>
           </w:pPr>
-          <w:hyperlink w:anchor="_Toc105418276" w:history="1">
+          <w:hyperlink w:anchor="_Toc105574797" w:history="1">
             <w:r>
               <w:rPr>
                 <w:rStyle w:val="Hyperlink"/>
@@ -3386,7 +3386,7 @@
                 <w:noProof/>
                 <w:webHidden/>
               </w:rPr>
-              <w:instrText xml:space="preserve"> PAGEREF _Toc105418276 \h </w:instrText>
+              <w:instrText xml:space="preserve"> PAGEREF _Toc105574797 \h </w:instrText>
             </w:r>
             <w:r>
               <w:rPr>
@@ -3431,7 +3431,7 @@
               <w:lang w:eastAsia="en-GB"/>
             </w:rPr>
           </w:pPr>
-          <w:hyperlink w:anchor="_Toc105418277" w:history="1">
+          <w:hyperlink w:anchor="_Toc105574798" w:history="1">
             <w:r>
               <w:rPr>
                 <w:rStyle w:val="Hyperlink"/>
@@ -3458,7 +3458,7 @@
                 <w:noProof/>
                 <w:webHidden/>
               </w:rPr>
-              <w:instrText xml:space="preserve"> PAGEREF _Toc105418277 \h </w:instrText>
+              <w:instrText xml:space="preserve"> PAGEREF _Toc105574798 \h </w:instrText>
             </w:r>
             <w:r>
               <w:rPr>
@@ -3503,7 +3503,7 @@
               <w:lang w:eastAsia="en-GB"/>
             </w:rPr>
           </w:pPr>
-          <w:hyperlink w:anchor="_Toc105418278" w:history="1">
+          <w:hyperlink w:anchor="_Toc105574799" w:history="1">
             <w:r>
               <w:rPr>
                 <w:rStyle w:val="Hyperlink"/>
@@ -3530,7 +3530,7 @@
                 <w:noProof/>
                 <w:webHidden/>
               </w:rPr>
-              <w:instrText xml:space="preserve"> PAGEREF _Toc105418278 \h </w:instrText>
+              <w:instrText xml:space="preserve"> PAGEREF _Toc105574799 \h </w:instrText>
             </w:r>
             <w:r>
               <w:rPr>
@@ -3575,7 +3575,7 @@
               <w:lang w:eastAsia="en-GB"/>
             </w:rPr>
           </w:pPr>
-          <w:hyperlink w:anchor="_Toc105418279" w:history="1">
+          <w:hyperlink w:anchor="_Toc105574800" w:history="1">
             <w:r>
               <w:rPr>
                 <w:rStyle w:val="Hyperlink"/>
@@ -3602,7 +3602,7 @@
                 <w:noProof/>
                 <w:webHidden/>
               </w:rPr>
-              <w:instrText xml:space="preserve"> PAGEREF _Toc105418279 \h </w:instrText>
+              <w:instrText xml:space="preserve"> PAGEREF _Toc105574800 \h </w:instrText>
             </w:r>
             <w:r>
               <w:rPr>
@@ -3647,7 +3647,7 @@
               <w:lang w:eastAsia="en-GB"/>
             </w:rPr>
           </w:pPr>
-          <w:hyperlink w:anchor="_Toc105418280" w:history="1">
+          <w:hyperlink w:anchor="_Toc105574801" w:history="1">
             <w:r>
               <w:rPr>
                 <w:rStyle w:val="Hyperlink"/>
@@ -3674,7 +3674,7 @@
                 <w:noProof/>
                 <w:webHidden/>
               </w:rPr>
-              <w:instrText xml:space="preserve"> PAGEREF _Toc105418280 \h </w:instrText>
+              <w:instrText xml:space="preserve"> PAGEREF _Toc105574801 \h </w:instrText>
             </w:r>
             <w:r>
               <w:rPr>
@@ -3719,7 +3719,7 @@
               <w:lang w:eastAsia="en-GB"/>
             </w:rPr>
           </w:pPr>
-          <w:hyperlink w:anchor="_Toc105418281" w:history="1">
+          <w:hyperlink w:anchor="_Toc105574802" w:history="1">
             <w:r>
               <w:rPr>
                 <w:rStyle w:val="Hyperlink"/>
@@ -3746,7 +3746,7 @@
                 <w:noProof/>
                 <w:webHidden/>
               </w:rPr>
-              <w:instrText xml:space="preserve"> PAGEREF _Toc105418281 \h </w:instrText>
+              <w:instrText xml:space="preserve"> PAGEREF _Toc105574802 \h </w:instrText>
             </w:r>
             <w:r>
               <w:rPr>
@@ -3791,7 +3791,7 @@
               <w:lang w:eastAsia="en-GB"/>
             </w:rPr>
           </w:pPr>
-          <w:hyperlink w:anchor="_Toc105418282" w:history="1">
+          <w:hyperlink w:anchor="_Toc105574803" w:history="1">
             <w:r>
               <w:rPr>
                 <w:rStyle w:val="Hyperlink"/>
@@ -3818,7 +3818,7 @@
                 <w:noProof/>
                 <w:webHidden/>
               </w:rPr>
-              <w:instrText xml:space="preserve"> PAGEREF _Toc105418282 \h </w:instrText>
+              <w:instrText xml:space="preserve"> PAGEREF _Toc105574803 \h </w:instrText>
             </w:r>
             <w:r>
               <w:rPr>
@@ -3860,7 +3860,7 @@
               <w:lang w:eastAsia="en-GB"/>
             </w:rPr>
           </w:pPr>
-          <w:hyperlink w:anchor="_Toc105418283" w:history="1">
+          <w:hyperlink w:anchor="_Toc105574804" w:history="1">
             <w:r>
               <w:rPr>
                 <w:rStyle w:val="Hyperlink"/>
@@ -3887,7 +3887,7 @@
                 <w:noProof/>
                 <w:webHidden/>
               </w:rPr>
-              <w:instrText xml:space="preserve"> PAGEREF _Toc105418283 \h </w:instrText>
+              <w:instrText xml:space="preserve"> PAGEREF _Toc105574804 \h </w:instrText>
             </w:r>
             <w:r>
               <w:rPr>
@@ -3932,7 +3932,7 @@
               <w:lang w:eastAsia="en-GB"/>
             </w:rPr>
           </w:pPr>
-          <w:hyperlink w:anchor="_Toc105418284" w:history="1">
+          <w:hyperlink w:anchor="_Toc105574805" w:history="1">
             <w:r>
               <w:rPr>
                 <w:rStyle w:val="Hyperlink"/>
@@ -3959,7 +3959,7 @@
                 <w:noProof/>
                 <w:webHidden/>
               </w:rPr>
-              <w:instrText xml:space="preserve"> PAGEREF _Toc105418284 \h </w:instrText>
+              <w:instrText xml:space="preserve"> PAGEREF _Toc105574805 \h </w:instrText>
             </w:r>
             <w:r>
               <w:rPr>
@@ -4004,7 +4004,7 @@
               <w:lang w:eastAsia="en-GB"/>
             </w:rPr>
           </w:pPr>
-          <w:hyperlink w:anchor="_Toc105418285" w:history="1">
+          <w:hyperlink w:anchor="_Toc105574806" w:history="1">
             <w:r>
               <w:rPr>
                 <w:rStyle w:val="Hyperlink"/>
@@ -4031,7 +4031,7 @@
                 <w:noProof/>
                 <w:webHidden/>
               </w:rPr>
-              <w:instrText xml:space="preserve"> PAGEREF _Toc105418285 \h </w:instrText>
+              <w:instrText xml:space="preserve"> PAGEREF _Toc105574806 \h </w:instrText>
             </w:r>
             <w:r>
               <w:rPr>
@@ -4073,7 +4073,7 @@
               <w:lang w:eastAsia="en-GB"/>
             </w:rPr>
           </w:pPr>
-          <w:hyperlink w:anchor="_Toc105418286" w:history="1">
+          <w:hyperlink w:anchor="_Toc105574807" w:history="1">
             <w:r>
               <w:rPr>
                 <w:rStyle w:val="Hyperlink"/>
@@ -4100,7 +4100,7 @@
                 <w:noProof/>
                 <w:webHidden/>
               </w:rPr>
-              <w:instrText xml:space="preserve"> PAGEREF _Toc105418286 \h </w:instrText>
+              <w:instrText xml:space="preserve"> PAGEREF _Toc105574807 \h </w:instrText>
             </w:r>
             <w:r>
               <w:rPr>
@@ -4145,7 +4145,7 @@
               <w:lang w:eastAsia="en-GB"/>
             </w:rPr>
           </w:pPr>
-          <w:hyperlink w:anchor="_Toc105418287" w:history="1">
+          <w:hyperlink w:anchor="_Toc105574808" w:history="1">
             <w:r>
               <w:rPr>
                 <w:rStyle w:val="Hyperlink"/>
@@ -4172,7 +4172,7 @@
                 <w:noProof/>
                 <w:webHidden/>
               </w:rPr>
-              <w:instrText xml:space="preserve"> PAGEREF _Toc105418287 \h </w:instrText>
+              <w:instrText xml:space="preserve"> PAGEREF _Toc105574808 \h </w:instrText>
             </w:r>
             <w:r>
               <w:rPr>
@@ -4217,7 +4217,7 @@
               <w:lang w:eastAsia="en-GB"/>
             </w:rPr>
           </w:pPr>
-          <w:hyperlink w:anchor="_Toc105418288" w:history="1">
+          <w:hyperlink w:anchor="_Toc105574809" w:history="1">
             <w:r>
               <w:rPr>
                 <w:rStyle w:val="Hyperlink"/>
@@ -4244,7 +4244,7 @@
                 <w:noProof/>
                 <w:webHidden/>
               </w:rPr>
-              <w:instrText xml:space="preserve"> PAGEREF _Toc105418288 \h </w:instrText>
+              <w:instrText xml:space="preserve"> PAGEREF _Toc105574809 \h </w:instrText>
             </w:r>
             <w:r>
               <w:rPr>
@@ -4286,7 +4286,7 @@
               <w:lang w:eastAsia="en-GB"/>
             </w:rPr>
           </w:pPr>
-          <w:hyperlink w:anchor="_Toc105418289" w:history="1">
+          <w:hyperlink w:anchor="_Toc105574810" w:history="1">
             <w:r>
               <w:rPr>
                 <w:rStyle w:val="Hyperlink"/>
@@ -4313,7 +4313,7 @@
                 <w:noProof/>
                 <w:webHidden/>
               </w:rPr>
-              <w:instrText xml:space="preserve"> PAGEREF _Toc105418289 \h </w:instrText>
+              <w:instrText xml:space="preserve"> PAGEREF _Toc105574810 \h </w:instrText>
             </w:r>
             <w:r>
               <w:rPr>
@@ -4355,7 +4355,7 @@
               <w:lang w:eastAsia="en-GB"/>
             </w:rPr>
           </w:pPr>
-          <w:hyperlink w:anchor="_Toc105418290" w:history="1">
+          <w:hyperlink w:anchor="_Toc105574811" w:history="1">
             <w:r>
               <w:rPr>
                 <w:rStyle w:val="Hyperlink"/>
@@ -4382,7 +4382,7 @@
                 <w:noProof/>
                 <w:webHidden/>
               </w:rPr>
-              <w:instrText xml:space="preserve"> PAGEREF _Toc105418290 \h </w:instrText>
+              <w:instrText xml:space="preserve"> PAGEREF _Toc105574811 \h </w:instrText>
             </w:r>
             <w:r>
               <w:rPr>
@@ -4432,7 +4432,7 @@
       <w:r>
         <w:br w:type="page"/>
       </w:r>
-      <w:bookmarkStart w:id="0" w:name="_Toc105418243"/>
+      <w:bookmarkStart w:id="0" w:name="_Toc105574764"/>
       <w:r>
         <w:lastRenderedPageBreak/>
         <w:t>Analysis</w:t>
@@ -4443,7 +4443,7 @@
       <w:pPr>
         <w:pStyle w:val="Heading2"/>
       </w:pPr>
-      <w:bookmarkStart w:id="1" w:name="_Toc105418244"/>
+      <w:bookmarkStart w:id="1" w:name="_Toc105574765"/>
       <w:r>
         <w:t>Defining a problem</w:t>
       </w:r>
@@ -4506,15 +4506,6 @@
           <w:szCs w:val="20"/>
         </w:rPr>
       </w:pPr>
-    </w:p>
-    <w:p>
-      <w:pPr>
-        <w:rPr>
-          <w:rStyle w:val="eop"/>
-          <w:rFonts w:ascii="Calibri" w:hAnsi="Calibri" w:cs="Calibri"/>
-          <w:szCs w:val="20"/>
-        </w:rPr>
-      </w:pPr>
       <w:r>
         <w:rPr>
           <w:rStyle w:val="eop"/>
@@ -4531,16 +4522,14 @@
         </w:rPr>
         <w:t xml:space="preserve">In order to solve the </w:t>
       </w:r>
-      <w:proofErr w:type="gramStart"/>
       <w:r>
         <w:rPr>
           <w:rStyle w:val="eop"/>
           <w:rFonts w:ascii="Calibri" w:hAnsi="Calibri" w:cs="Calibri"/>
           <w:szCs w:val="20"/>
         </w:rPr>
-        <w:t>aforementioned problems</w:t>
-      </w:r>
-      <w:proofErr w:type="gramEnd"/>
+        <w:t>problems</w:t>
+      </w:r>
       <w:r>
         <w:rPr>
           <w:rStyle w:val="eop"/>
@@ -4562,7 +4551,7 @@
       <w:pPr>
         <w:pStyle w:val="Heading2"/>
       </w:pPr>
-      <w:bookmarkStart w:id="2" w:name="_Toc105418245"/>
+      <w:bookmarkStart w:id="2" w:name="_Toc105574766"/>
       <w:r>
         <w:t>Stakeholders</w:t>
       </w:r>
@@ -4572,7 +4561,7 @@
       <w:pPr>
         <w:pStyle w:val="Heading3"/>
       </w:pPr>
-      <w:bookmarkStart w:id="3" w:name="_Toc105418246"/>
+      <w:bookmarkStart w:id="3" w:name="_Toc105574767"/>
       <w:r>
         <w:t>Stakeholder 1: Someone selling their camera for the first time</w:t>
       </w:r>
@@ -4599,7 +4588,7 @@
       <w:pPr>
         <w:pStyle w:val="Heading3"/>
       </w:pPr>
-      <w:bookmarkStart w:id="4" w:name="_Toc105418247"/>
+      <w:bookmarkStart w:id="4" w:name="_Toc105574768"/>
       <w:r>
         <w:t>Stakeholder 2: Someone looking to buy a camera for specific needs</w:t>
       </w:r>
@@ -4615,11 +4604,9 @@
       <w:r>
         <w:t xml:space="preserve">This stakeholder will </w:t>
       </w:r>
-      <w:proofErr w:type="gramStart"/>
-      <w:r>
-        <w:t>be someone who is</w:t>
-      </w:r>
-      <w:proofErr w:type="gramEnd"/>
+      <w:r>
+        <w:t>be</w:t>
+      </w:r>
       <w:r>
         <w:t xml:space="preserve"> looking to buy a camera, not necessarily for the first time although that is acceptable. I will ask them about why they want to buy a camera and what needs they have for such a device. By further asking them questions on what difficulties they have found with current buying solutions it will allow me to gauge what is important when buying a camera and how best my program can ease the stresses and confusion behind it.</w:t>
       </w:r>
@@ -4637,7 +4624,7 @@
       <w:pPr>
         <w:pStyle w:val="Heading2"/>
       </w:pPr>
-      <w:bookmarkStart w:id="5" w:name="_Toc105418248"/>
+      <w:bookmarkStart w:id="5" w:name="_Toc105574769"/>
       <w:r>
         <w:t>Why the program is suited to computational methods</w:t>
       </w:r>
@@ -4671,28 +4658,22 @@
         <w:rPr>
           <w:lang w:eastAsia="en-GB"/>
         </w:rPr>
-        <w:t xml:space="preserve"> and it would be unrealistic for a person in a conventional auction to know every detail of the camera that they are bidding on. A computer would </w:t>
-      </w:r>
+        <w:t xml:space="preserve"> and it would be unrealistic for a person in a conventional auction to know every detail of the camera that they are bidding on. A computer would also be required in order to produce a realistic estimate for what the camera will sell for based on sold listings.</w:t>
+      </w:r>
+    </w:p>
+    <w:p>
+      <w:pPr>
+        <w:pStyle w:val="Heading2"/>
+        <w:rPr>
+          <w:lang w:eastAsia="en-GB"/>
+        </w:rPr>
+      </w:pPr>
+      <w:bookmarkStart w:id="6" w:name="_Toc105574770"/>
       <w:r>
         <w:rPr>
           <w:lang w:eastAsia="en-GB"/>
         </w:rPr>
         <w:lastRenderedPageBreak/>
-        <w:t>also be required in order to produce a realistic estimate for what the camera will sell for based on sold listings.</w:t>
-      </w:r>
-    </w:p>
-    <w:p>
-      <w:pPr>
-        <w:pStyle w:val="Heading2"/>
-        <w:rPr>
-          <w:lang w:eastAsia="en-GB"/>
-        </w:rPr>
-      </w:pPr>
-      <w:bookmarkStart w:id="6" w:name="_Toc105418249"/>
-      <w:r>
-        <w:rPr>
-          <w:lang w:eastAsia="en-GB"/>
-        </w:rPr>
         <w:t>Computational methods the program lends itself to</w:t>
       </w:r>
       <w:bookmarkEnd w:id="6"/>
@@ -4701,7 +4682,7 @@
       <w:pPr>
         <w:pStyle w:val="Heading3"/>
       </w:pPr>
-      <w:bookmarkStart w:id="7" w:name="_Toc105418250"/>
+      <w:bookmarkStart w:id="7" w:name="_Toc105574771"/>
       <w:r>
         <w:t>Thinking abstractly</w:t>
       </w:r>
@@ -4719,7 +4700,7 @@
       <w:pPr>
         <w:pStyle w:val="Heading3"/>
       </w:pPr>
-      <w:bookmarkStart w:id="8" w:name="_Toc105418251"/>
+      <w:bookmarkStart w:id="8" w:name="_Toc105574772"/>
       <w:r>
         <w:t>Thinking ahead</w:t>
       </w:r>
@@ -4743,7 +4724,7 @@
           <w:lang w:eastAsia="en-GB"/>
         </w:rPr>
       </w:pPr>
-      <w:bookmarkStart w:id="9" w:name="_Toc105418252"/>
+      <w:bookmarkStart w:id="9" w:name="_Toc105574773"/>
       <w:r>
         <w:rPr>
           <w:lang w:eastAsia="en-GB"/>
@@ -4862,7 +4843,7 @@
           <w:lang w:eastAsia="en-GB"/>
         </w:rPr>
       </w:pPr>
-      <w:bookmarkStart w:id="10" w:name="_Toc105418253"/>
+      <w:bookmarkStart w:id="10" w:name="_Toc105574774"/>
       <w:r>
         <w:rPr>
           <w:lang w:eastAsia="en-GB"/>
@@ -4927,7 +4908,7 @@
           <w:lang w:eastAsia="en-GB"/>
         </w:rPr>
       </w:pPr>
-      <w:bookmarkStart w:id="11" w:name="_Toc105418254"/>
+      <w:bookmarkStart w:id="11" w:name="_Toc105574775"/>
       <w:r>
         <w:rPr>
           <w:lang w:eastAsia="en-GB"/>
@@ -4976,39 +4957,45 @@
           <w:lang w:eastAsia="en-GB"/>
         </w:rPr>
       </w:pPr>
-      <w:bookmarkStart w:id="12" w:name="_Toc105418255"/>
+      <w:bookmarkStart w:id="12" w:name="_Toc105574776"/>
+      <w:r>
+        <w:rPr>
+          <w:lang w:eastAsia="en-GB"/>
+        </w:rPr>
+        <w:t>Thinking concurrently</w:t>
+      </w:r>
+      <w:bookmarkEnd w:id="12"/>
+    </w:p>
+    <w:p>
+      <w:pPr>
+        <w:rPr>
+          <w:lang w:eastAsia="en-GB"/>
+        </w:rPr>
+      </w:pPr>
+      <w:r>
+        <w:rPr>
+          <w:lang w:eastAsia="en-GB"/>
+        </w:rPr>
+        <w:t xml:space="preserve">Within the program, </w:t>
+      </w:r>
+      <w:r>
+        <w:rPr>
+          <w:lang w:eastAsia="en-GB"/>
+        </w:rPr>
+        <w:t xml:space="preserve">one of the aspects that can be solved concurrently is the removing of the listing at the end and the charging of the seller. When the listing </w:t>
+      </w:r>
+      <w:r>
+        <w:rPr>
+          <w:lang w:eastAsia="en-GB"/>
+        </w:rPr>
+        <w:t xml:space="preserve">is finished at the end of the time period, </w:t>
+      </w:r>
       <w:r>
         <w:rPr>
           <w:lang w:eastAsia="en-GB"/>
         </w:rPr>
         <w:lastRenderedPageBreak/>
-        <w:t>Thinking concurrently</w:t>
-      </w:r>
-      <w:bookmarkEnd w:id="12"/>
-    </w:p>
-    <w:p>
-      <w:pPr>
-        <w:rPr>
-          <w:lang w:eastAsia="en-GB"/>
-        </w:rPr>
-      </w:pPr>
-      <w:r>
-        <w:rPr>
-          <w:lang w:eastAsia="en-GB"/>
-        </w:rPr>
-        <w:t xml:space="preserve">Within the program, </w:t>
-      </w:r>
-      <w:r>
-        <w:rPr>
-          <w:lang w:eastAsia="en-GB"/>
-        </w:rPr>
-        <w:t xml:space="preserve">one of the aspects that can be solved concurrently is the removing of the listing at the end and the charging of the seller. When the listing </w:t>
-      </w:r>
-      <w:r>
-        <w:rPr>
-          <w:lang w:eastAsia="en-GB"/>
-        </w:rPr>
-        <w:t xml:space="preserve">is finished at the end of the time period, the bidding will need to be closed. </w:t>
+        <w:t xml:space="preserve">the bidding will need to be closed. </w:t>
       </w:r>
       <w:proofErr w:type="gramStart"/>
       <w:r>
@@ -5071,7 +5058,7 @@
       <w:pPr>
         <w:pStyle w:val="Heading2"/>
       </w:pPr>
-      <w:bookmarkStart w:id="13" w:name="_Toc105418256"/>
+      <w:bookmarkStart w:id="13" w:name="_Toc105574777"/>
       <w:r>
         <w:t>Research</w:t>
       </w:r>
@@ -5081,7 +5068,7 @@
       <w:pPr>
         <w:pStyle w:val="Heading3"/>
       </w:pPr>
-      <w:bookmarkStart w:id="14" w:name="_Toc105418257"/>
+      <w:bookmarkStart w:id="14" w:name="_Toc105574778"/>
       <w:r>
         <w:t xml:space="preserve">Existing solution: </w:t>
       </w:r>
@@ -5223,13 +5210,16 @@
         <w:pStyle w:val="Heading4"/>
       </w:pPr>
       <w:r>
-        <w:lastRenderedPageBreak/>
         <w:t>Disadvantages</w:t>
       </w:r>
     </w:p>
     <w:p>
       <w:r>
-        <w:t>eBay is not specifically built with the buying and selling of photography gear in mind. One issue that the user might face when trying to sell is that pricing the camera can be difficult since there is no recommendation to how the user should price the camera, this therefore means that sales can be difficult. Another disadvantage of the site is that there isn’t any information for the user to browse when searching for a camera in order to see if the device will have the right specifications for the intended use case.</w:t>
+        <w:t xml:space="preserve">eBay is not specifically built with the buying and selling of photography gear in mind. One issue that the user might face when trying to sell is that pricing the camera can be difficult since there is no </w:t>
+      </w:r>
+      <w:r>
+        <w:lastRenderedPageBreak/>
+        <w:t>recommendation to how the user should price the camera, this therefore means that sales can be difficult. Another disadvantage of the site is that there isn’t any information for the user to browse when searching for a camera in order to see if the device will have the right specifications for the intended use case.</w:t>
       </w:r>
     </w:p>
     <w:p>
@@ -5249,7 +5239,7 @@
       <w:pPr>
         <w:pStyle w:val="Heading3"/>
       </w:pPr>
-      <w:bookmarkStart w:id="16" w:name="_Toc105418258"/>
+      <w:bookmarkStart w:id="16" w:name="_Toc105574779"/>
       <w:r>
         <w:t>Existing solution 2: MPB</w:t>
       </w:r>
@@ -5391,7 +5381,6 @@
         <w:pStyle w:val="Heading4"/>
       </w:pPr>
       <w:r>
-        <w:lastRenderedPageBreak/>
         <w:t>Disadvantage</w:t>
       </w:r>
     </w:p>
@@ -5403,7 +5392,11 @@
         <w:t>This means that a buyer that is unsure in what they are buying doesn’t have an easy point of contact</w:t>
       </w:r>
       <w:r>
-        <w:t xml:space="preserve"> should they want to query the on the product. This means that should they be unsure they </w:t>
+        <w:t xml:space="preserve"> should they </w:t>
+      </w:r>
+      <w:r>
+        <w:lastRenderedPageBreak/>
+        <w:t xml:space="preserve">want to query the on the product. This means that should they be unsure they </w:t>
       </w:r>
       <w:r>
         <w:t>will have to go through a commercial help solution that doesn’t provide a personal experience to the user.</w:t>
@@ -5426,7 +5419,7 @@
       <w:pPr>
         <w:pStyle w:val="Heading3"/>
       </w:pPr>
-      <w:bookmarkStart w:id="18" w:name="_Toc105418259"/>
+      <w:bookmarkStart w:id="18" w:name="_Toc105574780"/>
       <w:r>
         <w:t xml:space="preserve">Existing solution 3: </w:t>
       </w:r>
@@ -5562,7 +5555,6 @@
         <w:pStyle w:val="Heading4"/>
       </w:pPr>
       <w:r>
-        <w:lastRenderedPageBreak/>
         <w:t>Disadvantages</w:t>
       </w:r>
     </w:p>
@@ -5583,7 +5575,11 @@
         <w:t xml:space="preserve"> wait for a person in the shop to confirm the item is still available and to receive </w:t>
       </w:r>
       <w:r>
-        <w:t>an email back with a link to purchase the item. This is not good for the site as it makes it difficult for users to buy items and encourages them to look for easier solutions should they want to purchase an item.</w:t>
+        <w:t xml:space="preserve">an email back with a link to purchase the item. This is not good for the site as it makes it difficult for users to buy items and encourages them </w:t>
+      </w:r>
+      <w:r>
+        <w:lastRenderedPageBreak/>
+        <w:t>to look for easier solutions should they want to purchase an item.</w:t>
       </w:r>
       <w:r>
         <w:t xml:space="preserve"> This however does only apply for second hand purchases.</w:t>
@@ -5609,7 +5605,7 @@
       <w:pPr>
         <w:pStyle w:val="Heading2"/>
       </w:pPr>
-      <w:bookmarkStart w:id="20" w:name="_Toc105418260"/>
+      <w:bookmarkStart w:id="20" w:name="_Toc105574781"/>
       <w:r>
         <w:t>Interviews</w:t>
       </w:r>
@@ -5619,7 +5615,7 @@
       <w:pPr>
         <w:pStyle w:val="Heading3"/>
       </w:pPr>
-      <w:bookmarkStart w:id="21" w:name="_Toc105418261"/>
+      <w:bookmarkStart w:id="21" w:name="_Toc105574782"/>
       <w:r>
         <w:t>Stakeholder 1: Someone buying a new camera for the first time</w:t>
       </w:r>
@@ -5921,7 +5917,6 @@
         <w:pStyle w:val="ListParagraph"/>
       </w:pPr>
       <w:r>
-        <w:lastRenderedPageBreak/>
         <w:t>“With eBay, the quality of each listing seems to change so drastically. I might find a listing for the product I like at a good price, but I can’t find any information on the quality of the item. Alternatively, a similar product may pop up, but I don’t have any knowledge on that model and so can’t decide if it is good for me”</w:t>
       </w:r>
     </w:p>
@@ -5950,6 +5945,7 @@
         <w:pStyle w:val="ListParagraph"/>
       </w:pPr>
       <w:r>
+        <w:lastRenderedPageBreak/>
         <w:t xml:space="preserve">“An ideal listing would be one with lots of images from all angels of the camera so that I can see what the condition is like. </w:t>
       </w:r>
       <w:r>
@@ -5991,7 +5987,7 @@
       <w:pPr>
         <w:pStyle w:val="Heading3"/>
       </w:pPr>
-      <w:bookmarkStart w:id="22" w:name="_Toc105418262"/>
+      <w:bookmarkStart w:id="22" w:name="_Toc105574783"/>
       <w:r>
         <w:t>Stakeholder 2: Someone looking to buy a camera for specific needs</w:t>
       </w:r>
@@ -6266,7 +6262,6 @@
           <w:b/>
           <w:bCs/>
         </w:rPr>
-        <w:lastRenderedPageBreak/>
         <w:t xml:space="preserve">Would a price recommendation help </w:t>
       </w:r>
       <w:r>
@@ -6295,8 +6290,9 @@
       <w:pPr>
         <w:pStyle w:val="Heading2"/>
       </w:pPr>
-      <w:bookmarkStart w:id="23" w:name="_Toc105418263"/>
-      <w:r>
+      <w:bookmarkStart w:id="23" w:name="_Toc105574784"/>
+      <w:r>
+        <w:lastRenderedPageBreak/>
         <w:t>Features of proposed solution</w:t>
       </w:r>
       <w:bookmarkEnd w:id="23"/>
@@ -6305,7 +6301,7 @@
       <w:pPr>
         <w:pStyle w:val="Heading3"/>
       </w:pPr>
-      <w:bookmarkStart w:id="24" w:name="_Toc105418264"/>
+      <w:bookmarkStart w:id="24" w:name="_Toc105574785"/>
       <w:r>
         <w:t>User login system</w:t>
       </w:r>
@@ -6323,7 +6319,7 @@
       <w:pPr>
         <w:pStyle w:val="Heading3"/>
       </w:pPr>
-      <w:bookmarkStart w:id="25" w:name="_Toc105418265"/>
+      <w:bookmarkStart w:id="25" w:name="_Toc105574786"/>
       <w:r>
         <w:t>Search box</w:t>
       </w:r>
@@ -6338,7 +6334,7 @@
       <w:pPr>
         <w:pStyle w:val="Heading3"/>
       </w:pPr>
-      <w:bookmarkStart w:id="26" w:name="_Toc105418266"/>
+      <w:bookmarkStart w:id="26" w:name="_Toc105574787"/>
       <w:r>
         <w:t>Price recommendation</w:t>
       </w:r>
@@ -6359,7 +6355,7 @@
       <w:pPr>
         <w:pStyle w:val="Heading3"/>
       </w:pPr>
-      <w:bookmarkStart w:id="27" w:name="_Toc105418267"/>
+      <w:bookmarkStart w:id="27" w:name="_Toc105574788"/>
       <w:r>
         <w:t>Camera information on the listing</w:t>
       </w:r>
@@ -6380,7 +6376,7 @@
       <w:pPr>
         <w:pStyle w:val="Heading3"/>
       </w:pPr>
-      <w:bookmarkStart w:id="28" w:name="_Toc105418268"/>
+      <w:bookmarkStart w:id="28" w:name="_Toc105574789"/>
       <w:r>
         <w:t>Similar listing</w:t>
       </w:r>
@@ -6404,7 +6400,7 @@
       <w:pPr>
         <w:pStyle w:val="Heading2"/>
       </w:pPr>
-      <w:bookmarkStart w:id="29" w:name="_Toc105418269"/>
+      <w:bookmarkStart w:id="29" w:name="_Toc105574790"/>
       <w:r>
         <w:t>Limitations of the proposed solution</w:t>
       </w:r>
@@ -6427,7 +6423,7 @@
       <w:pPr>
         <w:pStyle w:val="Heading2"/>
       </w:pPr>
-      <w:bookmarkStart w:id="30" w:name="_Toc105418270"/>
+      <w:bookmarkStart w:id="30" w:name="_Toc105574791"/>
       <w:r>
         <w:t>Hardware and software requirements</w:t>
       </w:r>
@@ -6437,7 +6433,7 @@
       <w:pPr>
         <w:pStyle w:val="Heading3"/>
       </w:pPr>
-      <w:bookmarkStart w:id="31" w:name="_Toc105418271"/>
+      <w:bookmarkStart w:id="31" w:name="_Toc105574792"/>
       <w:r>
         <w:t>Development</w:t>
       </w:r>
@@ -6592,11 +6588,7 @@
         </w:sdtContent>
       </w:sdt>
       <w:r>
-        <w:t xml:space="preserve">. The SQL database will be accessed remotely </w:t>
-      </w:r>
-      <w:r>
-        <w:lastRenderedPageBreak/>
-        <w:t xml:space="preserve">through the </w:t>
+        <w:t xml:space="preserve">. The SQL database will be accessed remotely through the </w:t>
       </w:r>
       <w:proofErr w:type="spellStart"/>
       <w:r>
@@ -6647,8 +6639,9 @@
       <w:pPr>
         <w:pStyle w:val="Heading3"/>
       </w:pPr>
-      <w:bookmarkStart w:id="32" w:name="_Toc105418272"/>
-      <w:r>
+      <w:bookmarkStart w:id="32" w:name="_Toc105574793"/>
+      <w:r>
+        <w:lastRenderedPageBreak/>
         <w:t xml:space="preserve">Project </w:t>
       </w:r>
       <w:r>
@@ -6747,7 +6740,7 @@
           <w:lang w:eastAsia="en-GB"/>
         </w:rPr>
       </w:pPr>
-      <w:bookmarkStart w:id="33" w:name="_Toc105418273"/>
+      <w:bookmarkStart w:id="33" w:name="_Toc105574794"/>
       <w:r>
         <w:t>Success criteria</w:t>
       </w:r>
@@ -6967,6 +6960,12 @@
               </w:rPr>
               <w:t>A returning user should be able to log back into the page through a form</w:t>
             </w:r>
+            <w:r>
+              <w:rPr>
+                <w:lang w:eastAsia="en-GB"/>
+              </w:rPr>
+              <w:t xml:space="preserve"> where they can enter their username and password</w:t>
+            </w:r>
           </w:p>
         </w:tc>
         <w:tc>
@@ -7005,24 +7004,6 @@
               </w:rPr>
               <w:t>password matches the corresponding username and if so, the user is allowed to continue to the site</w:t>
             </w:r>
-            <w:r>
-              <w:rPr>
-                <w:lang w:eastAsia="en-GB"/>
-              </w:rPr>
-              <w:t xml:space="preserve"> else </w:t>
-            </w:r>
-            <w:r>
-              <w:rPr>
-                <w:lang w:eastAsia="en-GB"/>
-              </w:rPr>
-              <w:t>i</w:t>
-            </w:r>
-            <w:r>
-              <w:rPr>
-                <w:lang w:eastAsia="en-GB"/>
-              </w:rPr>
-              <w:t>f the user details are incorrect then the user is sent back to the landing page</w:t>
-            </w:r>
           </w:p>
         </w:tc>
         <w:tc>
@@ -7053,13 +7034,7 @@
               <w:rPr>
                 <w:lang w:eastAsia="en-GB"/>
               </w:rPr>
-              <w:t xml:space="preserve">The user will have two buttons on the home page that allows them to click either search listings or </w:t>
-            </w:r>
-            <w:r>
-              <w:rPr>
-                <w:lang w:eastAsia="en-GB"/>
-              </w:rPr>
-              <w:t>to create a listing</w:t>
+              <w:t>If the details do not match, the user should be sent back to the landing page with an error</w:t>
             </w:r>
           </w:p>
         </w:tc>
@@ -7091,7 +7066,13 @@
               <w:rPr>
                 <w:lang w:eastAsia="en-GB"/>
               </w:rPr>
-              <w:t>Should the user choose to search they should be able to type the camera they want to search for into a search box</w:t>
+              <w:t xml:space="preserve">The user will have two buttons on the home page that allows them to click either search listings or </w:t>
+            </w:r>
+            <w:r>
+              <w:rPr>
+                <w:lang w:eastAsia="en-GB"/>
+              </w:rPr>
+              <w:t>to create a listing</w:t>
             </w:r>
           </w:p>
         </w:tc>
@@ -7123,27 +7104,7 @@
               <w:rPr>
                 <w:lang w:eastAsia="en-GB"/>
               </w:rPr>
-              <w:t xml:space="preserve">The camera that the user </w:t>
-            </w:r>
-            <w:proofErr w:type="gramStart"/>
-            <w:r>
-              <w:rPr>
-                <w:lang w:eastAsia="en-GB"/>
-              </w:rPr>
-              <w:t>entered into</w:t>
-            </w:r>
-            <w:proofErr w:type="gramEnd"/>
-            <w:r>
-              <w:rPr>
-                <w:lang w:eastAsia="en-GB"/>
-              </w:rPr>
-              <w:t xml:space="preserve"> the search box form is used as the search term for a query of the database</w:t>
-            </w:r>
-            <w:r>
-              <w:rPr>
-                <w:lang w:eastAsia="en-GB"/>
-              </w:rPr>
-              <w:t xml:space="preserve"> table</w:t>
+              <w:t>Should the user choose to search they should be able to type the camera they want to search for into a search box</w:t>
             </w:r>
           </w:p>
         </w:tc>
@@ -7175,7 +7136,27 @@
               <w:rPr>
                 <w:lang w:eastAsia="en-GB"/>
               </w:rPr>
-              <w:t>The results of the query for the camera are then displayed to the user in the form of the table. The table will show the current price of the item along with a brief description with the user being able to click on the camera that they want to view the full listing of</w:t>
+              <w:t xml:space="preserve">The camera that the user </w:t>
+            </w:r>
+            <w:proofErr w:type="gramStart"/>
+            <w:r>
+              <w:rPr>
+                <w:lang w:eastAsia="en-GB"/>
+              </w:rPr>
+              <w:t>entered into</w:t>
+            </w:r>
+            <w:proofErr w:type="gramEnd"/>
+            <w:r>
+              <w:rPr>
+                <w:lang w:eastAsia="en-GB"/>
+              </w:rPr>
+              <w:t xml:space="preserve"> the search box form is used as the search term for a query of the database</w:t>
+            </w:r>
+            <w:r>
+              <w:rPr>
+                <w:lang w:eastAsia="en-GB"/>
+              </w:rPr>
+              <w:t xml:space="preserve"> table</w:t>
             </w:r>
           </w:p>
         </w:tc>
@@ -7207,7 +7188,7 @@
               <w:rPr>
                 <w:lang w:eastAsia="en-GB"/>
               </w:rPr>
-              <w:t>The name of the camera is used as a query term for the camera information table in the database</w:t>
+              <w:t>The results of the query for the camera are then displayed to the user in the form of the table. The table will show the current price of the item along with a brief description with the user being able to click on the camera that they want to view the full listing of</w:t>
             </w:r>
           </w:p>
         </w:tc>
@@ -7239,19 +7220,7 @@
               <w:rPr>
                 <w:lang w:eastAsia="en-GB"/>
               </w:rPr>
-              <w:t>All the information on the camera is retrieved using the query</w:t>
-            </w:r>
-            <w:r>
-              <w:rPr>
-                <w:lang w:eastAsia="en-GB"/>
-              </w:rPr>
-              <w:t xml:space="preserve"> and the</w:t>
-            </w:r>
-            <w:r>
-              <w:rPr>
-                <w:lang w:eastAsia="en-GB"/>
-              </w:rPr>
-              <w:t xml:space="preserve"> information on a camera is displayed in a table on the listing page</w:t>
+              <w:t>The name of the camera is used as a query term for the camera information table in the database</w:t>
             </w:r>
           </w:p>
         </w:tc>
@@ -7283,37 +7252,19 @@
               <w:rPr>
                 <w:lang w:eastAsia="en-GB"/>
               </w:rPr>
-              <w:t xml:space="preserve">The user can enter a bid for the item </w:t>
+              <w:t>All the information on the camera is retrieved using the query</w:t>
             </w:r>
             <w:r>
               <w:rPr>
                 <w:lang w:eastAsia="en-GB"/>
               </w:rPr>
-              <w:t>using</w:t>
+              <w:t xml:space="preserve"> and the</w:t>
             </w:r>
             <w:r>
               <w:rPr>
                 <w:lang w:eastAsia="en-GB"/>
               </w:rPr>
-              <w:t xml:space="preserve"> a box on the page</w:t>
-            </w:r>
-            <w:r>
-              <w:rPr>
-                <w:lang w:eastAsia="en-GB"/>
-              </w:rPr>
-              <w:t xml:space="preserve">. </w:t>
-            </w:r>
-            <w:r>
-              <w:rPr>
-                <w:lang w:eastAsia="en-GB"/>
-              </w:rPr>
-              <w:t>If the bid is higher, then the bid is added to the table along with the user’s username and email</w:t>
-            </w:r>
-            <w:r>
-              <w:rPr>
-                <w:lang w:eastAsia="en-GB"/>
-              </w:rPr>
-              <w:t>. If not the highest bid an error is returned</w:t>
+              <w:t xml:space="preserve"> information on a camera is displayed in a table on the listing page</w:t>
             </w:r>
           </w:p>
         </w:tc>
@@ -7345,7 +7296,37 @@
               <w:rPr>
                 <w:lang w:eastAsia="en-GB"/>
               </w:rPr>
-              <w:t>The user can click a button to see the previous amounts bid however is unable to see any details behind the bid</w:t>
+              <w:t xml:space="preserve">The user can enter a bid for the item </w:t>
+            </w:r>
+            <w:r>
+              <w:rPr>
+                <w:lang w:eastAsia="en-GB"/>
+              </w:rPr>
+              <w:t>using</w:t>
+            </w:r>
+            <w:r>
+              <w:rPr>
+                <w:lang w:eastAsia="en-GB"/>
+              </w:rPr>
+              <w:t xml:space="preserve"> a box on the page</w:t>
+            </w:r>
+            <w:r>
+              <w:rPr>
+                <w:lang w:eastAsia="en-GB"/>
+              </w:rPr>
+              <w:t xml:space="preserve">. </w:t>
+            </w:r>
+            <w:r>
+              <w:rPr>
+                <w:lang w:eastAsia="en-GB"/>
+              </w:rPr>
+              <w:t>If the bid is higher, then the bid is added to the table along with the user’s username and email</w:t>
+            </w:r>
+            <w:r>
+              <w:rPr>
+                <w:lang w:eastAsia="en-GB"/>
+              </w:rPr>
+              <w:t>. If not the highest bid an error is returned</w:t>
             </w:r>
           </w:p>
         </w:tc>
@@ -7377,13 +7358,7 @@
               <w:rPr>
                 <w:lang w:eastAsia="en-GB"/>
               </w:rPr>
-              <w:t>When the time limit on an item ends the highest bidder is charged for the item</w:t>
-            </w:r>
-            <w:r>
-              <w:rPr>
-                <w:lang w:eastAsia="en-GB"/>
-              </w:rPr>
-              <w:t xml:space="preserve"> through the card details attached to the highest bidder’s username</w:t>
+              <w:t>The user can click a button to see the previous amounts bid however is unable to see any details behind the bid</w:t>
             </w:r>
           </w:p>
         </w:tc>
@@ -7415,7 +7390,13 @@
               <w:rPr>
                 <w:lang w:eastAsia="en-GB"/>
               </w:rPr>
-              <w:t xml:space="preserve">Both the winner and the seller are contacted when the listing ends. The winner is told they have won, and how much they paid the lister is told that the item has sold and at what price it has sold for. </w:t>
+              <w:t>When the time limit on an item ends the highest bidder is charged for the item</w:t>
+            </w:r>
+            <w:r>
+              <w:rPr>
+                <w:lang w:eastAsia="en-GB"/>
+              </w:rPr>
+              <w:t xml:space="preserve"> through the card details attached to the highest bidder’s username</w:t>
             </w:r>
           </w:p>
         </w:tc>
@@ -7447,20 +7428,7 @@
               <w:rPr>
                 <w:lang w:eastAsia="en-GB"/>
               </w:rPr>
-              <w:lastRenderedPageBreak/>
-              <w:t xml:space="preserve">When the listing has finished </w:t>
-            </w:r>
-            <w:r>
-              <w:rPr>
-                <w:lang w:eastAsia="en-GB"/>
-              </w:rPr>
-              <w:t xml:space="preserve">it is removed from the </w:t>
-            </w:r>
-            <w:r>
-              <w:rPr>
-                <w:lang w:eastAsia="en-GB"/>
-              </w:rPr>
-              <w:t>current listings and moved to the sold listings</w:t>
+              <w:t xml:space="preserve">Both the winner and the seller are contacted when the listing ends. The winner is told they have won, and how much they paid the lister is told that the item has sold and at what price it has sold for. </w:t>
             </w:r>
           </w:p>
         </w:tc>
@@ -7492,7 +7460,20 @@
               <w:rPr>
                 <w:lang w:eastAsia="en-GB"/>
               </w:rPr>
-              <w:t>Once a listing is sold, the price recommendation for that camera automatically updates by taking an average of all the sold prices for the camera on the site</w:t>
+              <w:lastRenderedPageBreak/>
+              <w:t xml:space="preserve">When the listing has finished </w:t>
+            </w:r>
+            <w:r>
+              <w:rPr>
+                <w:lang w:eastAsia="en-GB"/>
+              </w:rPr>
+              <w:t xml:space="preserve">it is removed from the </w:t>
+            </w:r>
+            <w:r>
+              <w:rPr>
+                <w:lang w:eastAsia="en-GB"/>
+              </w:rPr>
+              <w:t>current listings and moved to the sold listings</w:t>
             </w:r>
           </w:p>
         </w:tc>
@@ -7524,13 +7505,13 @@
               <w:rPr>
                 <w:lang w:eastAsia="en-GB"/>
               </w:rPr>
-              <w:t xml:space="preserve">On the home page the user also has the option </w:t>
+              <w:t xml:space="preserve">Once a listing is sold, </w:t>
             </w:r>
             <w:r>
               <w:rPr>
                 <w:lang w:eastAsia="en-GB"/>
               </w:rPr>
-              <w:t>of pressing the create a listing button which will take them to the page to create a new listing for the site</w:t>
+              <w:t>use the sold camera as a search term to gather all the sold listing prices of a camera</w:t>
             </w:r>
           </w:p>
         </w:tc>
@@ -7562,19 +7543,7 @@
               <w:rPr>
                 <w:lang w:eastAsia="en-GB"/>
               </w:rPr>
-              <w:t xml:space="preserve">On the create a listing page the user is given a form that has boxes for camera, description, quality, how long they want </w:t>
-            </w:r>
-            <w:r>
-              <w:rPr>
-                <w:lang w:eastAsia="en-GB"/>
-              </w:rPr>
-              <w:t>a</w:t>
-            </w:r>
-            <w:r>
-              <w:rPr>
-                <w:lang w:eastAsia="en-GB"/>
-              </w:rPr>
-              <w:t xml:space="preserve"> listing to last, starting bid with all the information being written to a database table and given a listing id</w:t>
+              <w:t>Store all the values of the sold listings for a particular camera in an array</w:t>
             </w:r>
           </w:p>
         </w:tc>
@@ -7606,27 +7575,13 @@
               <w:rPr>
                 <w:lang w:eastAsia="en-GB"/>
               </w:rPr>
-              <w:t xml:space="preserve">The user </w:t>
-            </w:r>
-            <w:proofErr w:type="gramStart"/>
+              <w:t xml:space="preserve">A program will take the array and create a mean value out of the values </w:t>
+            </w:r>
             <w:r>
               <w:rPr>
                 <w:lang w:eastAsia="en-GB"/>
               </w:rPr>
-              <w:t>is able to</w:t>
-            </w:r>
-            <w:proofErr w:type="gramEnd"/>
-            <w:r>
-              <w:rPr>
-                <w:lang w:eastAsia="en-GB"/>
-              </w:rPr>
-              <w:t xml:space="preserve"> upload pictures of the camera to the site with these being</w:t>
-            </w:r>
-            <w:r>
-              <w:rPr>
-                <w:lang w:eastAsia="en-GB"/>
-              </w:rPr>
-              <w:t xml:space="preserve"> stored in a database attached to the listing id</w:t>
+              <w:t>which is the written to the database table</w:t>
             </w:r>
           </w:p>
         </w:tc>
@@ -7658,25 +7613,13 @@
               <w:rPr>
                 <w:lang w:eastAsia="en-GB"/>
               </w:rPr>
-              <w:t xml:space="preserve">Once the user has finished the entire listing </w:t>
+              <w:t xml:space="preserve">On the home page the user also has the option </w:t>
             </w:r>
             <w:r>
               <w:rPr>
                 <w:lang w:eastAsia="en-GB"/>
               </w:rPr>
-              <w:t>form,</w:t>
-            </w:r>
-            <w:r>
-              <w:rPr>
-                <w:lang w:eastAsia="en-GB"/>
-              </w:rPr>
-              <w:t xml:space="preserve"> they can press a button and have the </w:t>
-            </w:r>
-            <w:r>
-              <w:rPr>
-                <w:lang w:eastAsia="en-GB"/>
-              </w:rPr>
-              <w:t xml:space="preserve">listing added to the current listings database </w:t>
+              <w:t>of pressing the create a listing button which will take them to the page to create a new listing for the site</w:t>
             </w:r>
           </w:p>
         </w:tc>
@@ -7708,7 +7651,19 @@
               <w:rPr>
                 <w:lang w:eastAsia="en-GB"/>
               </w:rPr>
-              <w:t>Once the user has completed their listing, they are sent back to the homepage</w:t>
+              <w:t xml:space="preserve">On the create a listing page the user is given a form that has boxes for camera, description, quality, how long they want </w:t>
+            </w:r>
+            <w:r>
+              <w:rPr>
+                <w:lang w:eastAsia="en-GB"/>
+              </w:rPr>
+              <w:t>a</w:t>
+            </w:r>
+            <w:r>
+              <w:rPr>
+                <w:lang w:eastAsia="en-GB"/>
+              </w:rPr>
+              <w:t xml:space="preserve"> listing to last, starting bid with all the information being written to a database table and given a listing id</w:t>
             </w:r>
           </w:p>
         </w:tc>
@@ -7740,7 +7695,39 @@
               <w:rPr>
                 <w:lang w:eastAsia="en-GB"/>
               </w:rPr>
-              <w:t>Once the user has finished, they are able to sign out of their account which will return then back to the landing page of the site</w:t>
+              <w:t xml:space="preserve">The user </w:t>
+            </w:r>
+            <w:proofErr w:type="gramStart"/>
+            <w:r>
+              <w:rPr>
+                <w:lang w:eastAsia="en-GB"/>
+              </w:rPr>
+              <w:t xml:space="preserve">is able </w:t>
+            </w:r>
+            <w:r>
+              <w:rPr>
+                <w:lang w:eastAsia="en-GB"/>
+              </w:rPr>
+              <w:t>to</w:t>
+            </w:r>
+            <w:proofErr w:type="gramEnd"/>
+            <w:r>
+              <w:rPr>
+                <w:lang w:eastAsia="en-GB"/>
+              </w:rPr>
+              <w:t xml:space="preserve"> upload</w:t>
+            </w:r>
+            <w:r>
+              <w:rPr>
+                <w:lang w:eastAsia="en-GB"/>
+              </w:rPr>
+              <w:t xml:space="preserve"> pictures of the camera to the site with these being</w:t>
+            </w:r>
+            <w:r>
+              <w:rPr>
+                <w:lang w:eastAsia="en-GB"/>
+              </w:rPr>
+              <w:t xml:space="preserve"> stored in a database attached to the listing id</w:t>
             </w:r>
           </w:p>
         </w:tc>
@@ -7757,6 +7744,120 @@
           </w:p>
         </w:tc>
       </w:tr>
+      <w:tr>
+        <w:tc>
+          <w:tcPr>
+            <w:tcW w:w="7792" w:type="dxa"/>
+          </w:tcPr>
+          <w:p>
+            <w:pPr>
+              <w:rPr>
+                <w:lang w:eastAsia="en-GB"/>
+              </w:rPr>
+            </w:pPr>
+            <w:r>
+              <w:rPr>
+                <w:lang w:eastAsia="en-GB"/>
+              </w:rPr>
+              <w:t xml:space="preserve">Once the user has finished the entire listing </w:t>
+            </w:r>
+            <w:r>
+              <w:rPr>
+                <w:lang w:eastAsia="en-GB"/>
+              </w:rPr>
+              <w:t>form,</w:t>
+            </w:r>
+            <w:r>
+              <w:rPr>
+                <w:lang w:eastAsia="en-GB"/>
+              </w:rPr>
+              <w:t xml:space="preserve"> they can press a button and have the </w:t>
+            </w:r>
+            <w:r>
+              <w:rPr>
+                <w:lang w:eastAsia="en-GB"/>
+              </w:rPr>
+              <w:t xml:space="preserve">listing added to the current listings database </w:t>
+            </w:r>
+          </w:p>
+        </w:tc>
+        <w:tc>
+          <w:tcPr>
+            <w:tcW w:w="1224" w:type="dxa"/>
+          </w:tcPr>
+          <w:p>
+            <w:pPr>
+              <w:rPr>
+                <w:lang w:eastAsia="en-GB"/>
+              </w:rPr>
+            </w:pPr>
+          </w:p>
+        </w:tc>
+      </w:tr>
+      <w:tr>
+        <w:tc>
+          <w:tcPr>
+            <w:tcW w:w="7792" w:type="dxa"/>
+          </w:tcPr>
+          <w:p>
+            <w:pPr>
+              <w:rPr>
+                <w:lang w:eastAsia="en-GB"/>
+              </w:rPr>
+            </w:pPr>
+            <w:r>
+              <w:rPr>
+                <w:lang w:eastAsia="en-GB"/>
+              </w:rPr>
+              <w:t>Once the user has completed their listing, they are sent back to the homepage</w:t>
+            </w:r>
+          </w:p>
+        </w:tc>
+        <w:tc>
+          <w:tcPr>
+            <w:tcW w:w="1224" w:type="dxa"/>
+          </w:tcPr>
+          <w:p>
+            <w:pPr>
+              <w:rPr>
+                <w:lang w:eastAsia="en-GB"/>
+              </w:rPr>
+            </w:pPr>
+          </w:p>
+        </w:tc>
+      </w:tr>
+      <w:tr>
+        <w:tc>
+          <w:tcPr>
+            <w:tcW w:w="7792" w:type="dxa"/>
+          </w:tcPr>
+          <w:p>
+            <w:pPr>
+              <w:rPr>
+                <w:lang w:eastAsia="en-GB"/>
+              </w:rPr>
+            </w:pPr>
+            <w:r>
+              <w:rPr>
+                <w:lang w:eastAsia="en-GB"/>
+              </w:rPr>
+              <w:t>Once the user has finished, they are able to sign out of their account which will return then back to the landing page of the site</w:t>
+            </w:r>
+          </w:p>
+        </w:tc>
+        <w:tc>
+          <w:tcPr>
+            <w:tcW w:w="1224" w:type="dxa"/>
+          </w:tcPr>
+          <w:p>
+            <w:pPr>
+              <w:rPr>
+                <w:lang w:eastAsia="en-GB"/>
+              </w:rPr>
+            </w:pPr>
+          </w:p>
+        </w:tc>
+      </w:tr>
     </w:tbl>
     <w:p>
       <w:pPr>
@@ -7770,7 +7871,7 @@
       <w:pPr>
         <w:pStyle w:val="Heading1"/>
       </w:pPr>
-      <w:bookmarkStart w:id="34" w:name="_Toc105418274"/>
+      <w:bookmarkStart w:id="34" w:name="_Toc105574795"/>
       <w:r>
         <w:t>Design</w:t>
       </w:r>
@@ -7780,7 +7881,7 @@
       <w:pPr>
         <w:pStyle w:val="Heading2"/>
       </w:pPr>
-      <w:bookmarkStart w:id="35" w:name="_Toc105418275"/>
+      <w:bookmarkStart w:id="35" w:name="_Toc105574796"/>
       <w:r>
         <w:t>Systems diagram</w:t>
       </w:r>
@@ -7790,7 +7891,7 @@
       <w:pPr>
         <w:pStyle w:val="Heading3"/>
       </w:pPr>
-      <w:bookmarkStart w:id="36" w:name="_Toc105418276"/>
+      <w:bookmarkStart w:id="36" w:name="_Toc105574797"/>
       <w:r>
         <w:t>Proposed screen designs and usability features</w:t>
       </w:r>
@@ -7800,7 +7901,7 @@
       <w:pPr>
         <w:pStyle w:val="Heading3"/>
       </w:pPr>
-      <w:bookmarkStart w:id="37" w:name="_Toc105418277"/>
+      <w:bookmarkStart w:id="37" w:name="_Toc105574798"/>
       <w:r>
         <w:t>Detailed summary of the process including key variables and structures</w:t>
       </w:r>
@@ -7810,7 +7911,7 @@
       <w:pPr>
         <w:pStyle w:val="Heading3"/>
       </w:pPr>
-      <w:bookmarkStart w:id="38" w:name="_Toc105418278"/>
+      <w:bookmarkStart w:id="38" w:name="_Toc105574799"/>
       <w:r>
         <w:t>Test data and development</w:t>
       </w:r>
@@ -7821,7 +7922,7 @@
       <w:pPr>
         <w:pStyle w:val="Heading2"/>
       </w:pPr>
-      <w:bookmarkStart w:id="39" w:name="_Toc105418279"/>
+      <w:bookmarkStart w:id="39" w:name="_Toc105574800"/>
       <w:r>
         <w:t>Algorithms</w:t>
       </w:r>
@@ -7832,7 +7933,7 @@
       <w:pPr>
         <w:pStyle w:val="Heading2"/>
       </w:pPr>
-      <w:bookmarkStart w:id="40" w:name="_Toc105418280"/>
+      <w:bookmarkStart w:id="40" w:name="_Toc105574801"/>
       <w:r>
         <w:t>Explain the traditional software development life cycle</w:t>
       </w:r>
@@ -7886,7 +7987,7 @@
       <w:pPr>
         <w:pStyle w:val="Heading2"/>
       </w:pPr>
-      <w:bookmarkStart w:id="41" w:name="_Toc105418281"/>
+      <w:bookmarkStart w:id="41" w:name="_Toc105574802"/>
       <w:r>
         <w:t>Test data for beta testing</w:t>
       </w:r>
@@ -7897,7 +7998,7 @@
       <w:pPr>
         <w:pStyle w:val="Heading2"/>
       </w:pPr>
-      <w:bookmarkStart w:id="42" w:name="_Toc105418282"/>
+      <w:bookmarkStart w:id="42" w:name="_Toc105574803"/>
       <w:r>
         <w:t>Sign off the proposal</w:t>
       </w:r>
@@ -7921,7 +8022,7 @@
       <w:pPr>
         <w:pStyle w:val="Heading1"/>
       </w:pPr>
-      <w:bookmarkStart w:id="43" w:name="_Toc105418283"/>
+      <w:bookmarkStart w:id="43" w:name="_Toc105574804"/>
       <w:r>
         <w:lastRenderedPageBreak/>
         <w:t>Developing a coded solution</w:t>
@@ -7932,7 +8033,7 @@
       <w:pPr>
         <w:pStyle w:val="Heading2"/>
       </w:pPr>
-      <w:bookmarkStart w:id="44" w:name="_Toc105418284"/>
+      <w:bookmarkStart w:id="44" w:name="_Toc105574805"/>
       <w:r>
         <w:t>Iterative development of a coded solution</w:t>
       </w:r>
@@ -7943,7 +8044,7 @@
       <w:pPr>
         <w:pStyle w:val="Heading2"/>
       </w:pPr>
-      <w:bookmarkStart w:id="45" w:name="_Toc105418285"/>
+      <w:bookmarkStart w:id="45" w:name="_Toc105574806"/>
       <w:r>
         <w:t>Testing to inform design</w:t>
       </w:r>
@@ -7967,7 +8068,7 @@
       <w:pPr>
         <w:pStyle w:val="Heading1"/>
       </w:pPr>
-      <w:bookmarkStart w:id="46" w:name="_Toc105418286"/>
+      <w:bookmarkStart w:id="46" w:name="_Toc105574807"/>
       <w:r>
         <w:lastRenderedPageBreak/>
         <w:t>Evaluation</w:t>
@@ -7978,7 +8079,7 @@
       <w:pPr>
         <w:pStyle w:val="Heading2"/>
       </w:pPr>
-      <w:bookmarkStart w:id="47" w:name="_Toc105418287"/>
+      <w:bookmarkStart w:id="47" w:name="_Toc105574808"/>
       <w:r>
         <w:t>Testing to inform evaluation</w:t>
       </w:r>
@@ -7989,7 +8090,7 @@
       <w:pPr>
         <w:pStyle w:val="Heading2"/>
       </w:pPr>
-      <w:bookmarkStart w:id="48" w:name="_Toc105418288"/>
+      <w:bookmarkStart w:id="48" w:name="_Toc105574809"/>
       <w:r>
         <w:t>Evaluation of solution</w:t>
       </w:r>
@@ -8012,7 +8113,7 @@
       <w:pPr>
         <w:pStyle w:val="Heading1"/>
       </w:pPr>
-      <w:bookmarkStart w:id="49" w:name="_Toc105418289"/>
+      <w:bookmarkStart w:id="49" w:name="_Toc105574810"/>
       <w:r>
         <w:lastRenderedPageBreak/>
         <w:t>Table of Figures</w:t>
@@ -8252,7 +8353,7 @@
         <w:br w:type="page"/>
       </w:r>
     </w:p>
-    <w:bookmarkStart w:id="50" w:name="_Toc105418290" w:displacedByCustomXml="next"/>
+    <w:bookmarkStart w:id="50" w:name="_Toc105574811" w:displacedByCustomXml="next"/>
     <w:sdt>
       <w:sdtPr>
         <w:rPr>

</xml_diff>